<commit_message>
Refactoring + finalization of timesheets
</commit_message>
<xml_diff>
--- a/distribution/Documentation Technique Interface.docx
+++ b/distribution/Documentation Technique Interface.docx
@@ -68,6 +68,7 @@
           <w:lang w:val="en-US"/>
         </w:rPr>
       </w:pPr>
+      <w:proofErr w:type="gramStart"/>
       <w:r>
         <w:rPr>
           <w:rFonts w:eastAsia="Arial" w:cs="Arial"/>
@@ -79,6 +80,7 @@
         </w:rPr>
         <w:t>for</w:t>
       </w:r>
+      <w:proofErr w:type="gramEnd"/>
     </w:p>
     <w:p>
       <w:pPr>
@@ -108,6 +110,7 @@
           <w:lang w:val="en-US"/>
         </w:rPr>
       </w:pPr>
+      <w:proofErr w:type="spellStart"/>
       <w:r>
         <w:rPr>
           <w:rFonts w:eastAsia="Arial" w:cs="Arial"/>
@@ -119,6 +122,7 @@
         </w:rPr>
         <w:t>Etnic</w:t>
       </w:r>
+      <w:proofErr w:type="spellEnd"/>
     </w:p>
     <w:p>
       <w:pPr>
@@ -172,6 +176,7 @@
         </w:rPr>
         <w:t xml:space="preserve"> </w:t>
       </w:r>
+      <w:proofErr w:type="spellStart"/>
       <w:r>
         <w:rPr>
           <w:rFonts w:eastAsia="Arial" w:cs="Arial"/>
@@ -190,60 +195,6 @@
         </w:rPr>
         <w:t>Etnic</w:t>
       </w:r>
-    </w:p>
-    <w:p>
-      <w:pPr>
-        <w:ind w:left="-1276"/>
-        <w:jc w:val="center"/>
-        <w:rPr>
-          <w:lang w:val="en-US"/>
-        </w:rPr>
-      </w:pPr>
-    </w:p>
-    <w:p>
-      <w:pPr>
-        <w:ind w:left="-1276"/>
-        <w:jc w:val="center"/>
-        <w:rPr>
-          <w:lang w:val="en-US"/>
-        </w:rPr>
-      </w:pPr>
-    </w:p>
-    <w:p>
-      <w:pPr>
-        <w:ind w:left="-1276"/>
-        <w:jc w:val="center"/>
-        <w:rPr>
-          <w:lang w:val="en-US"/>
-        </w:rPr>
-      </w:pPr>
-    </w:p>
-    <w:p>
-      <w:pPr>
-        <w:ind w:left="-1276"/>
-        <w:jc w:val="center"/>
-        <w:rPr>
-          <w:lang w:val="en-US"/>
-        </w:rPr>
-      </w:pPr>
-    </w:p>
-    <w:p>
-      <w:pPr>
-        <w:ind w:left="-1276"/>
-        <w:jc w:val="center"/>
-        <w:rPr>
-          <w:lang w:val="en-US"/>
-        </w:rPr>
-      </w:pPr>
-    </w:p>
-    <w:p>
-      <w:pPr>
-        <w:ind w:left="-1276"/>
-        <w:jc w:val="center"/>
-        <w:rPr>
-          <w:lang w:val="en-US"/>
-        </w:rPr>
-      </w:pPr>
       <w:r>
         <w:rPr>
           <w:rFonts w:eastAsia="Arial" w:cs="Arial"/>
@@ -251,8 +202,54 @@
           <w:szCs w:val="22"/>
           <w:lang w:val="en-US"/>
         </w:rPr>
-        <w:t xml:space="preserve"> </w:t>
-      </w:r>
+        <w:t>Extract</w:t>
+      </w:r>
+      <w:proofErr w:type="spellEnd"/>
+    </w:p>
+    <w:p>
+      <w:pPr>
+        <w:ind w:left="-1276"/>
+        <w:jc w:val="center"/>
+        <w:rPr>
+          <w:lang w:val="en-US"/>
+        </w:rPr>
+      </w:pPr>
+    </w:p>
+    <w:p>
+      <w:pPr>
+        <w:ind w:left="-1276"/>
+        <w:jc w:val="center"/>
+        <w:rPr>
+          <w:lang w:val="en-US"/>
+        </w:rPr>
+      </w:pPr>
+    </w:p>
+    <w:p>
+      <w:pPr>
+        <w:ind w:left="-1276"/>
+        <w:jc w:val="center"/>
+        <w:rPr>
+          <w:lang w:val="en-US"/>
+        </w:rPr>
+      </w:pPr>
+    </w:p>
+    <w:p>
+      <w:pPr>
+        <w:ind w:left="-1276"/>
+        <w:jc w:val="center"/>
+        <w:rPr>
+          <w:lang w:val="en-US"/>
+        </w:rPr>
+      </w:pPr>
+    </w:p>
+    <w:p>
+      <w:pPr>
+        <w:ind w:left="-1276"/>
+        <w:jc w:val="center"/>
+        <w:rPr>
+          <w:lang w:val="en-US"/>
+        </w:rPr>
+      </w:pPr>
     </w:p>
     <w:p>
       <w:pPr>
@@ -467,7 +464,7 @@
           <w:szCs w:val="22"/>
           <w:lang w:val="en-US"/>
         </w:rPr>
-        <w:t xml:space="preserve">  </w:t>
+        <w:t xml:space="preserve"> </w:t>
       </w:r>
     </w:p>
     <w:p>
@@ -485,7 +482,7 @@
           <w:szCs w:val="22"/>
           <w:lang w:val="en-US"/>
         </w:rPr>
-        <w:t xml:space="preserve"> </w:t>
+        <w:t xml:space="preserve">  </w:t>
       </w:r>
     </w:p>
     <w:p>
@@ -509,6 +506,7 @@
     <w:p>
       <w:pPr>
         <w:ind w:left="-1276"/>
+        <w:jc w:val="center"/>
         <w:rPr>
           <w:lang w:val="en-US"/>
         </w:rPr>
@@ -526,7 +524,6 @@
     <w:p>
       <w:pPr>
         <w:ind w:left="-1276"/>
-        <w:jc w:val="center"/>
         <w:rPr>
           <w:lang w:val="en-US"/>
         </w:rPr>
@@ -544,10 +541,29 @@
     <w:p>
       <w:pPr>
         <w:ind w:left="-1276"/>
-        <w:rPr>
-          <w:lang w:val="en-US"/>
-        </w:rPr>
-      </w:pPr>
+        <w:jc w:val="center"/>
+        <w:rPr>
+          <w:lang w:val="en-US"/>
+        </w:rPr>
+      </w:pPr>
+      <w:r>
+        <w:rPr>
+          <w:rFonts w:eastAsia="Arial" w:cs="Arial"/>
+          <w:sz w:val="22"/>
+          <w:szCs w:val="22"/>
+          <w:lang w:val="en-US"/>
+        </w:rPr>
+        <w:t xml:space="preserve"> </w:t>
+      </w:r>
+    </w:p>
+    <w:p>
+      <w:pPr>
+        <w:ind w:left="-1276"/>
+        <w:rPr>
+          <w:lang w:val="en-US"/>
+        </w:rPr>
+      </w:pPr>
+      <w:proofErr w:type="gramStart"/>
       <w:r>
         <w:rPr>
           <w:rFonts w:eastAsia="Arial" w:cs="Arial"/>
@@ -559,6 +575,7 @@
         </w:rPr>
         <w:t>Author :</w:t>
       </w:r>
+      <w:proofErr w:type="gramEnd"/>
       <w:r>
         <w:rPr>
           <w:rFonts w:eastAsia="Arial" w:cs="Arial"/>
@@ -614,6 +631,7 @@
         </w:rPr>
         <w:t xml:space="preserve"> </w:t>
       </w:r>
+      <w:proofErr w:type="spellStart"/>
       <w:r>
         <w:rPr>
           <w:rFonts w:eastAsia="Arial" w:cs="Arial"/>
@@ -623,6 +641,7 @@
         </w:rPr>
         <w:t>Mechelen</w:t>
       </w:r>
+      <w:proofErr w:type="spellEnd"/>
     </w:p>
     <w:p>
       <w:pPr>
@@ -670,8 +689,19 @@
           <w:szCs w:val="22"/>
           <w:lang w:val="en-US"/>
         </w:rPr>
-        <w:t>Bert Vanaken</w:t>
-      </w:r>
+        <w:t xml:space="preserve">Bert </w:t>
+      </w:r>
+      <w:proofErr w:type="spellStart"/>
+      <w:r>
+        <w:rPr>
+          <w:rFonts w:eastAsia="Arial" w:cs="Arial"/>
+          <w:sz w:val="22"/>
+          <w:szCs w:val="22"/>
+          <w:lang w:val="en-US"/>
+        </w:rPr>
+        <w:t>Vanaken</w:t>
+      </w:r>
+      <w:proofErr w:type="spellEnd"/>
     </w:p>
     <w:p>
       <w:pPr>
@@ -937,19 +967,19 @@
               <w:rPr>
                 <w:lang w:val="fr-BE"/>
               </w:rPr>
-              <w:t>9/02</w:t>
+              <w:t>9/03</w:t>
             </w:r>
             <w:r>
               <w:rPr>
                 <w:lang w:val="fr-BE"/>
               </w:rPr>
-              <w:t>/0</w:t>
+              <w:t>/</w:t>
             </w:r>
             <w:r>
               <w:rPr>
                 <w:lang w:val="fr-BE"/>
               </w:rPr>
-              <w:t>5</w:t>
+              <w:t>22</w:t>
             </w:r>
           </w:p>
         </w:tc>
@@ -1168,6 +1198,9 @@
         <w:t>Etnic</w:t>
       </w:r>
       <w:r>
+        <w:t>Extract</w:t>
+      </w:r>
+      <w:r>
         <w:t xml:space="preserve"> comprend une seule interface</w:t>
       </w:r>
       <w:r>
@@ -1198,6 +1231,9 @@
         <w:t>Etnic</w:t>
       </w:r>
       <w:r>
+        <w:t>Extract</w:t>
+      </w:r>
+      <w:r>
         <w:t>.jar</w:t>
       </w:r>
     </w:p>
@@ -1320,6 +1356,9 @@
       <w:r>
         <w:t>Dans le fichier application.properties il faut remplir les paramètres de connexion du client</w:t>
       </w:r>
+      <w:r>
+        <w:t xml:space="preserve"> ainsi que le chemin vers le répertoire devant recevoir les fichiers CSV générés.</w:t>
+      </w:r>
     </w:p>
     <w:p>
       <w:pPr>
@@ -1338,10 +1377,10 @@
           <w:lang w:val="fr-FR" w:eastAsia="fr-FR"/>
         </w:rPr>
         <w:drawing>
-          <wp:inline distT="0" distB="0" distL="0" distR="0" wp14:anchorId="0D8F3BF0" wp14:editId="4AFB170A">
-            <wp:extent cx="4673600" cy="1261745"/>
-            <wp:effectExtent l="0" t="0" r="0" b="8255"/>
-            <wp:docPr id="3" name="Image 1" descr="Macintosh HD:Users:mehdi:Desktop:Capture d’écran 2019-02-09 à 21.32.06.png"/>
+          <wp:inline distT="0" distB="0" distL="0" distR="0" wp14:anchorId="6663B4A5" wp14:editId="1BFB5344">
+            <wp:extent cx="4673600" cy="4165600"/>
+            <wp:effectExtent l="0" t="0" r="0" b="0"/>
+            <wp:docPr id="2" name="Image 2" descr="Macintosh HD:Users:mehdi:Desktop:Capture d’écran 2019-03-23 à 10.20.22.png"/>
             <wp:cNvGraphicFramePr>
               <a:graphicFrameLocks xmlns:a="http://schemas.openxmlformats.org/drawingml/2006/main" noChangeAspect="1"/>
             </wp:cNvGraphicFramePr>
@@ -1349,7 +1388,7 @@
               <a:graphicData uri="http://schemas.openxmlformats.org/drawingml/2006/picture">
                 <pic:pic xmlns:pic="http://schemas.openxmlformats.org/drawingml/2006/picture">
                   <pic:nvPicPr>
-                    <pic:cNvPr id="0" name="Picture 1" descr="Macintosh HD:Users:mehdi:Desktop:Capture d’écran 2019-02-09 à 21.32.06.png"/>
+                    <pic:cNvPr id="0" name="Picture 2" descr="Macintosh HD:Users:mehdi:Desktop:Capture d’écran 2019-03-23 à 10.20.22.png"/>
                     <pic:cNvPicPr>
                       <a:picLocks noChangeAspect="1" noChangeArrowheads="1"/>
                     </pic:cNvPicPr>
@@ -1370,7 +1409,7 @@
                   <pic:spPr bwMode="auto">
                     <a:xfrm>
                       <a:off x="0" y="0"/>
-                      <a:ext cx="4673600" cy="1261745"/>
+                      <a:ext cx="4673600" cy="4165600"/>
                     </a:xfrm>
                     <a:prstGeom prst="rect">
                       <a:avLst/>
@@ -1396,6 +1435,12 @@
     <w:p>
       <w:pPr>
         <w:pStyle w:val="Paragraphedeliste"/>
+        <w:ind w:left="-774" w:right="57"/>
+      </w:pPr>
+    </w:p>
+    <w:p>
+      <w:pPr>
+        <w:pStyle w:val="Paragraphedeliste"/>
         <w:numPr>
           <w:ilvl w:val="0"/>
           <w:numId w:val="3"/>
@@ -1403,6 +1448,7 @@
         <w:ind w:left="-774" w:right="57"/>
       </w:pPr>
       <w:r>
+        <w:lastRenderedPageBreak/>
         <w:t>Dans le fichier sh ou bat il faut adapter le BATCH_PATH et SCIFORMA_URL</w:t>
       </w:r>
     </w:p>
@@ -1417,15 +1463,11 @@
         <w:ind w:left="-1276" w:firstLine="502"/>
       </w:pPr>
       <w:r>
-        <w:rPr>
-          <w:noProof/>
-          <w:lang w:val="fr-FR" w:eastAsia="fr-FR"/>
-        </w:rPr>
         <w:drawing>
-          <wp:inline distT="0" distB="0" distL="0" distR="0" wp14:anchorId="4D3B037A" wp14:editId="6BB53170">
-            <wp:extent cx="4673600" cy="1075055"/>
+          <wp:inline distT="0" distB="0" distL="0" distR="0" wp14:anchorId="6A05608F" wp14:editId="6B564E26">
+            <wp:extent cx="4673600" cy="922655"/>
             <wp:effectExtent l="0" t="0" r="0" b="0"/>
-            <wp:docPr id="4" name="Image 2" descr="Macintosh HD:Users:mehdi:Desktop:Capture d’écran 2019-02-09 à 21.40.43.png"/>
+            <wp:docPr id="1" name="Image 1" descr="Macintosh HD:Users:mehdi:Desktop:Capture d’écran 2019-03-23 à 10.17.37.png"/>
             <wp:cNvGraphicFramePr>
               <a:graphicFrameLocks xmlns:a="http://schemas.openxmlformats.org/drawingml/2006/main" noChangeAspect="1"/>
             </wp:cNvGraphicFramePr>
@@ -1433,7 +1475,7 @@
               <a:graphicData uri="http://schemas.openxmlformats.org/drawingml/2006/picture">
                 <pic:pic xmlns:pic="http://schemas.openxmlformats.org/drawingml/2006/picture">
                   <pic:nvPicPr>
-                    <pic:cNvPr id="0" name="Picture 2" descr="Macintosh HD:Users:mehdi:Desktop:Capture d’écran 2019-02-09 à 21.40.43.png"/>
+                    <pic:cNvPr id="0" name="Picture 1" descr="Macintosh HD:Users:mehdi:Desktop:Capture d’écran 2019-03-23 à 10.17.37.png"/>
                     <pic:cNvPicPr>
                       <a:picLocks noChangeAspect="1" noChangeArrowheads="1"/>
                     </pic:cNvPicPr>
@@ -1454,7 +1496,7 @@
                   <pic:spPr bwMode="auto">
                     <a:xfrm>
                       <a:off x="0" y="0"/>
-                      <a:ext cx="4673600" cy="1075055"/>
+                      <a:ext cx="4673600" cy="922655"/>
                     </a:xfrm>
                     <a:prstGeom prst="rect">
                       <a:avLst/>
@@ -1668,6 +1710,7 @@
     </w:p>
     <w:p>
       <w:pPr>
+        <w:spacing w:after="60"/>
         <w:ind w:left="-1276"/>
         <w:rPr>
           <w:sz w:val="16"/>
@@ -1675,17 +1718,6 @@
           <w:lang w:val="fr-BE"/>
         </w:rPr>
       </w:pPr>
-    </w:p>
-    <w:p>
-      <w:pPr>
-        <w:spacing w:after="60"/>
-        <w:ind w:left="-1276"/>
-        <w:rPr>
-          <w:sz w:val="16"/>
-          <w:szCs w:val="16"/>
-          <w:lang w:val="fr-BE"/>
-        </w:rPr>
-      </w:pPr>
       <w:bookmarkStart w:id="0" w:name="_GoBack"/>
       <w:bookmarkEnd w:id="0"/>
     </w:p>
@@ -1695,7 +1727,6 @@
         <w:ind w:left="-1276"/>
       </w:pPr>
       <w:r>
-        <w:lastRenderedPageBreak/>
         <w:t>Réalisation</w:t>
       </w:r>
     </w:p>
@@ -4139,7 +4170,7 @@
 </file>
 
 <file path=customXml/itemProps1.xml><?xml version="1.0" encoding="utf-8"?>
-<ds:datastoreItem xmlns:ds="http://schemas.openxmlformats.org/officeDocument/2006/customXml" ds:itemID="{D8CEAE8C-84F3-9E41-B638-48B5A7D21AE4}">
+<ds:datastoreItem xmlns:ds="http://schemas.openxmlformats.org/officeDocument/2006/customXml" ds:itemID="{DC698F32-8791-604C-B570-F6AC24DD3258}">
   <ds:schemaRefs>
     <ds:schemaRef ds:uri="http://schemas.openxmlformats.org/officeDocument/2006/bibliography"/>
   </ds:schemaRefs>

</xml_diff>